<commit_message>
Fixed the Q_Learning parameter issues
1- Fixed a bug in Q_learning algorithm to correclty choose action
2- Added command line parameters for customized execution of program
3- Added hyper parameter support to find the best Q_learning parameters
</commit_message>
<xml_diff>
--- a/smartcab/Smartcab_Report.docx
+++ b/smartcab/Smartcab_Report.docx
@@ -4,6 +4,7 @@
   <w:body>
     <w:p>
       <w:pPr>
+        <w:ind w:left="0"/>
         <w:rPr>
           <w:rStyle w:val="Emphasis"/>
           <w:rFonts w:ascii="Helvetica" w:hAnsi="Helvetica" w:cs="Helvetica"/>
@@ -38,104 +39,25 @@
     </w:p>
     <w:p>
       <w:pPr>
-        <w:spacing w:beforeAutospacing="1" w:after="0" w:afterAutospacing="1" w:line="384" w:lineRule="atLeast"/>
-        <w:rPr>
-          <w:rFonts w:ascii="Helvetica" w:hAnsi="Helvetica" w:cs="Helvetica"/>
-          <w:color w:val="000000"/>
-          <w:sz w:val="21"/>
-          <w:szCs w:val="21"/>
-          <w:shd w:val="clear" w:color="auto" w:fill="FFFFFF"/>
-        </w:rPr>
-      </w:pPr>
-      <w:r>
-        <w:rPr>
-          <w:rFonts w:ascii="Helvetica" w:hAnsi="Helvetica" w:cs="Helvetica"/>
-          <w:color w:val="000000"/>
-          <w:sz w:val="21"/>
-          <w:szCs w:val="21"/>
-          <w:shd w:val="clear" w:color="auto" w:fill="FFFFFF"/>
-        </w:rPr>
-        <w:t xml:space="preserve">The </w:t>
-      </w:r>
-      <w:r>
-        <w:rPr>
-          <w:rFonts w:ascii="Helvetica" w:hAnsi="Helvetica" w:cs="Helvetica"/>
-          <w:color w:val="000000"/>
-          <w:sz w:val="21"/>
-          <w:szCs w:val="21"/>
-          <w:shd w:val="clear" w:color="auto" w:fill="FFFFFF"/>
-        </w:rPr>
-        <w:t xml:space="preserve">Basic Agent is an agent with </w:t>
-      </w:r>
-      <w:r>
-        <w:rPr>
-          <w:rFonts w:ascii="Helvetica" w:hAnsi="Helvetica" w:cs="Helvetica"/>
-          <w:color w:val="000000"/>
-          <w:sz w:val="21"/>
-          <w:szCs w:val="21"/>
-          <w:shd w:val="clear" w:color="auto" w:fill="FFFFFF"/>
-        </w:rPr>
-        <w:t xml:space="preserve">completely random </w:t>
-      </w:r>
-      <w:r>
-        <w:rPr>
-          <w:rFonts w:ascii="Helvetica" w:hAnsi="Helvetica" w:cs="Helvetica"/>
-          <w:color w:val="000000"/>
-          <w:sz w:val="21"/>
-          <w:szCs w:val="21"/>
-          <w:shd w:val="clear" w:color="auto" w:fill="FFFFFF"/>
-        </w:rPr>
-        <w:t xml:space="preserve">moves which does not </w:t>
-      </w:r>
-      <w:r>
-        <w:rPr>
-          <w:rFonts w:ascii="Helvetica" w:hAnsi="Helvetica" w:cs="Helvetica"/>
-          <w:color w:val="000000"/>
-          <w:sz w:val="21"/>
-          <w:szCs w:val="21"/>
-          <w:shd w:val="clear" w:color="auto" w:fill="FFFFFF"/>
-        </w:rPr>
-        <w:t>obey</w:t>
-      </w:r>
-      <w:r>
-        <w:rPr>
-          <w:rFonts w:ascii="Helvetica" w:hAnsi="Helvetica" w:cs="Helvetica"/>
-          <w:color w:val="000000"/>
-          <w:sz w:val="21"/>
-          <w:szCs w:val="21"/>
-          <w:shd w:val="clear" w:color="auto" w:fill="FFFFFF"/>
-        </w:rPr>
-        <w:t xml:space="preserve"> the</w:t>
-      </w:r>
-      <w:r>
-        <w:rPr>
-          <w:rFonts w:ascii="Helvetica" w:hAnsi="Helvetica" w:cs="Helvetica"/>
-          <w:color w:val="000000"/>
-          <w:sz w:val="21"/>
-          <w:szCs w:val="21"/>
-          <w:shd w:val="clear" w:color="auto" w:fill="FFFFFF"/>
-        </w:rPr>
-        <w:t xml:space="preserve"> traffic rules</w:t>
-      </w:r>
-      <w:r>
-        <w:rPr>
-          <w:rFonts w:ascii="Helvetica" w:hAnsi="Helvetica" w:cs="Helvetica"/>
-          <w:color w:val="000000"/>
-          <w:sz w:val="21"/>
-          <w:szCs w:val="21"/>
-          <w:shd w:val="clear" w:color="auto" w:fill="FFFFFF"/>
-        </w:rPr>
-        <w:t>. This agent, a</w:t>
-      </w:r>
-      <w:r>
-        <w:rPr>
-          <w:rFonts w:ascii="Helvetica" w:hAnsi="Helvetica" w:cs="Helvetica"/>
-          <w:color w:val="000000"/>
-          <w:sz w:val="21"/>
-          <w:szCs w:val="21"/>
-          <w:shd w:val="clear" w:color="auto" w:fill="FFFFFF"/>
-        </w:rPr>
-        <w:t xml:space="preserve">s expected, </w:t>
+        <w:spacing w:beforeAutospacing="1" w:afterAutospacing="1" w:line="384" w:lineRule="atLeast"/>
+        <w:ind w:left="0"/>
+        <w:rPr>
+          <w:rFonts w:ascii="Helvetica" w:hAnsi="Helvetica" w:cs="Helvetica"/>
+          <w:color w:val="000000"/>
+          <w:sz w:val="21"/>
+          <w:szCs w:val="21"/>
+          <w:shd w:val="clear" w:color="auto" w:fill="FFFFFF"/>
+        </w:rPr>
+      </w:pPr>
+      <w:r>
+        <w:rPr>
+          <w:rFonts w:ascii="Helvetica" w:hAnsi="Helvetica" w:cs="Helvetica"/>
+          <w:color w:val="000000"/>
+          <w:sz w:val="21"/>
+          <w:szCs w:val="21"/>
+          <w:shd w:val="clear" w:color="auto" w:fill="FFFFFF"/>
+        </w:rPr>
+        <w:t xml:space="preserve">The Basic Agent is an agent with completely random moves which does not obey the traffic rules. This agent, as expected, </w:t>
       </w:r>
       <w:r>
         <w:rPr>
@@ -190,6 +112,7 @@
     </w:p>
     <w:p>
       <w:pPr>
+        <w:ind w:left="0"/>
         <w:rPr>
           <w:rStyle w:val="Emphasis"/>
           <w:rFonts w:ascii="Helvetica" w:hAnsi="Helvetica" w:cs="Helvetica"/>
@@ -208,23 +131,13 @@
           <w:szCs w:val="21"/>
           <w:shd w:val="clear" w:color="auto" w:fill="FFFFFF"/>
         </w:rPr>
-        <w:t>J</w:t>
-      </w:r>
-      <w:r>
-        <w:rPr>
-          <w:rStyle w:val="Emphasis"/>
-          <w:rFonts w:ascii="Helvetica" w:hAnsi="Helvetica" w:cs="Helvetica"/>
-          <w:color w:val="FF0000"/>
-          <w:sz w:val="21"/>
-          <w:szCs w:val="21"/>
-          <w:shd w:val="clear" w:color="auto" w:fill="FFFFFF"/>
-        </w:rPr>
-        <w:t>ustify why you picked these set of states, and how they model the agent and its environment.</w:t>
+        <w:t>Justify why you picked these set of states, and how they model the agent and its environment.</w:t>
       </w:r>
     </w:p>
     <w:p>
       <w:pPr>
-        <w:spacing w:beforeAutospacing="1" w:after="0" w:afterAutospacing="1" w:line="384" w:lineRule="atLeast"/>
+        <w:spacing w:beforeAutospacing="1" w:afterAutospacing="1" w:line="384" w:lineRule="atLeast"/>
+        <w:ind w:left="0"/>
         <w:rPr>
           <w:rFonts w:ascii="Helvetica" w:hAnsi="Helvetica" w:cs="Helvetica"/>
           <w:color w:val="000000"/>
@@ -301,7 +214,67 @@
           <w:szCs w:val="21"/>
           <w:shd w:val="clear" w:color="auto" w:fill="FFFFFF"/>
         </w:rPr>
-        <w:t xml:space="preserve"> that eventually helps the agent to reach its destination.</w:t>
+        <w:t xml:space="preserve"> that eventually </w:t>
+      </w:r>
+      <w:r>
+        <w:rPr>
+          <w:rFonts w:ascii="Helvetica" w:hAnsi="Helvetica" w:cs="Helvetica"/>
+          <w:color w:val="000000"/>
+          <w:sz w:val="21"/>
+          <w:szCs w:val="21"/>
+          <w:shd w:val="clear" w:color="auto" w:fill="FFFFFF"/>
+        </w:rPr>
+        <w:t>learn the environment and</w:t>
+      </w:r>
+      <w:r>
+        <w:rPr>
+          <w:rFonts w:ascii="Helvetica" w:hAnsi="Helvetica" w:cs="Helvetica"/>
+          <w:color w:val="000000"/>
+          <w:sz w:val="21"/>
+          <w:szCs w:val="21"/>
+          <w:shd w:val="clear" w:color="auto" w:fill="FFFFFF"/>
+        </w:rPr>
+        <w:t xml:space="preserve"> reach</w:t>
+      </w:r>
+      <w:r>
+        <w:rPr>
+          <w:rFonts w:ascii="Helvetica" w:hAnsi="Helvetica" w:cs="Helvetica"/>
+          <w:color w:val="000000"/>
+          <w:sz w:val="21"/>
+          <w:szCs w:val="21"/>
+          <w:shd w:val="clear" w:color="auto" w:fill="FFFFFF"/>
+        </w:rPr>
+        <w:t>es</w:t>
+      </w:r>
+      <w:r>
+        <w:rPr>
+          <w:rFonts w:ascii="Helvetica" w:hAnsi="Helvetica" w:cs="Helvetica"/>
+          <w:color w:val="000000"/>
+          <w:sz w:val="21"/>
+          <w:szCs w:val="21"/>
+          <w:shd w:val="clear" w:color="auto" w:fill="FFFFFF"/>
+        </w:rPr>
+        <w:t xml:space="preserve"> its destination</w:t>
+      </w:r>
+      <w:r>
+        <w:rPr>
+          <w:rFonts w:ascii="Helvetica" w:hAnsi="Helvetica" w:cs="Helvetica"/>
+          <w:color w:val="000000"/>
+          <w:sz w:val="21"/>
+          <w:szCs w:val="21"/>
+          <w:shd w:val="clear" w:color="auto" w:fill="FFFFFF"/>
+        </w:rPr>
+        <w:t xml:space="preserve"> without acid end and on time</w:t>
+      </w:r>
+      <w:r>
+        <w:rPr>
+          <w:rFonts w:ascii="Helvetica" w:hAnsi="Helvetica" w:cs="Helvetica"/>
+          <w:color w:val="000000"/>
+          <w:sz w:val="21"/>
+          <w:szCs w:val="21"/>
+          <w:shd w:val="clear" w:color="auto" w:fill="FFFFFF"/>
+        </w:rPr>
+        <w:t>.</w:t>
       </w:r>
       <w:r>
         <w:rPr>
@@ -319,76 +292,26 @@
         <w:pStyle w:val="ListParagraph"/>
         <w:numPr>
           <w:ilvl w:val="0"/>
-          <w:numId w:val="6"/>
+          <w:numId w:val="11"/>
         </w:numPr>
-        <w:spacing w:beforeAutospacing="1" w:after="0" w:afterAutospacing="1" w:line="384" w:lineRule="atLeast"/>
-        <w:rPr>
-          <w:rFonts w:ascii="Helvetica" w:hAnsi="Helvetica" w:cs="Helvetica"/>
-          <w:color w:val="000000"/>
-          <w:sz w:val="21"/>
-          <w:szCs w:val="21"/>
-          <w:shd w:val="clear" w:color="auto" w:fill="FFFFFF"/>
-        </w:rPr>
-      </w:pPr>
-      <w:r>
-        <w:rPr>
-          <w:rFonts w:ascii="Helvetica" w:hAnsi="Helvetica" w:cs="Helvetica"/>
-          <w:color w:val="000000"/>
-          <w:sz w:val="21"/>
-          <w:szCs w:val="21"/>
-          <w:shd w:val="clear" w:color="auto" w:fill="FFFFFF"/>
-        </w:rPr>
-        <w:t>The state of the traffic light (either '</w:t>
-      </w:r>
-      <w:r>
-        <w:rPr>
-          <w:rFonts w:ascii="Helvetica" w:hAnsi="Helvetica" w:cs="Helvetica"/>
-          <w:color w:val="000000"/>
-          <w:sz w:val="21"/>
-          <w:szCs w:val="21"/>
-          <w:shd w:val="clear" w:color="auto" w:fill="FFFFFF"/>
-        </w:rPr>
-        <w:t>G</w:t>
-      </w:r>
-      <w:r>
-        <w:rPr>
-          <w:rFonts w:ascii="Helvetica" w:hAnsi="Helvetica" w:cs="Helvetica"/>
-          <w:color w:val="000000"/>
-          <w:sz w:val="21"/>
-          <w:szCs w:val="21"/>
-          <w:shd w:val="clear" w:color="auto" w:fill="FFFFFF"/>
-        </w:rPr>
-        <w:t>reen' or '</w:t>
-      </w:r>
-      <w:r>
-        <w:rPr>
-          <w:rFonts w:ascii="Helvetica" w:hAnsi="Helvetica" w:cs="Helvetica"/>
-          <w:color w:val="000000"/>
-          <w:sz w:val="21"/>
-          <w:szCs w:val="21"/>
-          <w:shd w:val="clear" w:color="auto" w:fill="FFFFFF"/>
-        </w:rPr>
-        <w:t>R</w:t>
-      </w:r>
-      <w:r>
-        <w:rPr>
-          <w:rFonts w:ascii="Helvetica" w:hAnsi="Helvetica" w:cs="Helvetica"/>
-          <w:color w:val="000000"/>
-          <w:sz w:val="21"/>
-          <w:szCs w:val="21"/>
-          <w:shd w:val="clear" w:color="auto" w:fill="FFFFFF"/>
-        </w:rPr>
-        <w:t>ed')</w:t>
-      </w:r>
-      <w:r>
-        <w:rPr>
-          <w:rFonts w:ascii="Helvetica" w:hAnsi="Helvetica" w:cs="Helvetica"/>
-          <w:color w:val="000000"/>
-          <w:sz w:val="21"/>
-          <w:szCs w:val="21"/>
-          <w:shd w:val="clear" w:color="auto" w:fill="FFFFFF"/>
-        </w:rPr>
-        <w:t xml:space="preserve"> - Green = NS open, Red = EW open</w:t>
+        <w:spacing w:beforeAutospacing="1" w:afterAutospacing="1" w:line="384" w:lineRule="atLeast"/>
+        <w:rPr>
+          <w:rFonts w:ascii="Helvetica" w:hAnsi="Helvetica" w:cs="Helvetica"/>
+          <w:color w:val="000000"/>
+          <w:sz w:val="21"/>
+          <w:szCs w:val="21"/>
+          <w:shd w:val="clear" w:color="auto" w:fill="FFFFFF"/>
+        </w:rPr>
+      </w:pPr>
+      <w:r>
+        <w:rPr>
+          <w:rFonts w:ascii="Helvetica" w:hAnsi="Helvetica" w:cs="Helvetica"/>
+          <w:color w:val="000000"/>
+          <w:sz w:val="21"/>
+          <w:szCs w:val="21"/>
+          <w:shd w:val="clear" w:color="auto" w:fill="FFFFFF"/>
+        </w:rPr>
+        <w:t>The state of the traffic light (either 'Green' or 'Red') - Green = NS open, Red = EW open</w:t>
       </w:r>
     </w:p>
     <w:p>
@@ -396,9 +319,9 @@
         <w:pStyle w:val="ListParagraph"/>
         <w:numPr>
           <w:ilvl w:val="0"/>
-          <w:numId w:val="6"/>
+          <w:numId w:val="11"/>
         </w:numPr>
-        <w:spacing w:beforeAutospacing="1" w:after="0" w:afterAutospacing="1" w:line="384" w:lineRule="atLeast"/>
+        <w:spacing w:beforeAutospacing="1" w:afterAutospacing="1" w:line="384" w:lineRule="atLeast"/>
         <w:rPr>
           <w:rFonts w:ascii="Helvetica" w:hAnsi="Helvetica" w:cs="Helvetica"/>
           <w:color w:val="000000"/>
@@ -423,9 +346,9 @@
         <w:pStyle w:val="ListParagraph"/>
         <w:numPr>
           <w:ilvl w:val="0"/>
-          <w:numId w:val="6"/>
+          <w:numId w:val="11"/>
         </w:numPr>
-        <w:spacing w:beforeAutospacing="1" w:after="0" w:afterAutospacing="1" w:line="384" w:lineRule="atLeast"/>
+        <w:spacing w:beforeAutospacing="1" w:afterAutospacing="1" w:line="384" w:lineRule="atLeast"/>
         <w:rPr>
           <w:rFonts w:ascii="Helvetica" w:hAnsi="Helvetica" w:cs="Helvetica"/>
           <w:color w:val="000000"/>
@@ -450,86 +373,215 @@
         <w:pStyle w:val="ListParagraph"/>
         <w:numPr>
           <w:ilvl w:val="0"/>
-          <w:numId w:val="6"/>
+          <w:numId w:val="11"/>
         </w:numPr>
-        <w:spacing w:beforeAutospacing="1" w:after="0" w:afterAutospacing="1" w:line="384" w:lineRule="atLeast"/>
-        <w:rPr>
-          <w:rFonts w:ascii="Helvetica" w:hAnsi="Helvetica" w:cs="Helvetica"/>
-          <w:color w:val="000000"/>
-          <w:sz w:val="21"/>
-          <w:szCs w:val="21"/>
-          <w:shd w:val="clear" w:color="auto" w:fill="FFFFFF"/>
-        </w:rPr>
-      </w:pPr>
-      <w:r>
-        <w:rPr>
-          <w:rFonts w:ascii="Helvetica" w:hAnsi="Helvetica" w:cs="Helvetica"/>
-          <w:color w:val="000000"/>
-          <w:sz w:val="21"/>
-          <w:szCs w:val="21"/>
-          <w:shd w:val="clear" w:color="auto" w:fill="FFFFFF"/>
-        </w:rPr>
-        <w:t xml:space="preserve">The state of traffic om the </w:t>
-      </w:r>
-      <w:r>
-        <w:rPr>
-          <w:rFonts w:ascii="Helvetica" w:hAnsi="Helvetica" w:cs="Helvetica"/>
-          <w:color w:val="000000"/>
-          <w:sz w:val="21"/>
-          <w:szCs w:val="21"/>
-          <w:shd w:val="clear" w:color="auto" w:fill="FFFFFF"/>
-        </w:rPr>
-        <w:t>left</w:t>
-      </w:r>
-      <w:r>
-        <w:rPr>
-          <w:rFonts w:ascii="Helvetica" w:hAnsi="Helvetica" w:cs="Helvetica"/>
-          <w:color w:val="000000"/>
-          <w:sz w:val="21"/>
-          <w:szCs w:val="21"/>
-          <w:shd w:val="clear" w:color="auto" w:fill="FFFFFF"/>
-        </w:rPr>
-        <w:t>.</w:t>
+        <w:spacing w:beforeAutospacing="1" w:afterAutospacing="1" w:line="384" w:lineRule="atLeast"/>
+        <w:rPr>
+          <w:rFonts w:ascii="Helvetica" w:hAnsi="Helvetica" w:cs="Helvetica"/>
+          <w:color w:val="000000"/>
+          <w:sz w:val="21"/>
+          <w:szCs w:val="21"/>
+          <w:shd w:val="clear" w:color="auto" w:fill="FFFFFF"/>
+        </w:rPr>
+      </w:pPr>
+      <w:r>
+        <w:rPr>
+          <w:rFonts w:ascii="Helvetica" w:hAnsi="Helvetica" w:cs="Helvetica"/>
+          <w:color w:val="000000"/>
+          <w:sz w:val="21"/>
+          <w:szCs w:val="21"/>
+          <w:shd w:val="clear" w:color="auto" w:fill="FFFFFF"/>
+        </w:rPr>
+        <w:t>The state of traffic om the left.</w:t>
       </w:r>
     </w:p>
     <w:p>
       <w:pPr>
+        <w:pStyle w:val="ListParagraph"/>
         <w:numPr>
           <w:ilvl w:val="0"/>
-          <w:numId w:val="6"/>
+          <w:numId w:val="11"/>
         </w:numPr>
-        <w:shd w:val="clear" w:color="auto" w:fill="FFFFFF"/>
-        <w:spacing w:after="0" w:line="300" w:lineRule="atLeast"/>
-        <w:ind w:right="480"/>
-        <w:rPr>
-          <w:rFonts w:ascii="Helvetica" w:eastAsia="Times New Roman" w:hAnsi="Helvetica" w:cs="Helvetica"/>
-          <w:color w:val="000000"/>
-          <w:sz w:val="21"/>
-          <w:szCs w:val="21"/>
-        </w:rPr>
-      </w:pPr>
-      <w:r>
-        <w:rPr>
-          <w:rFonts w:ascii="Helvetica" w:eastAsia="Times New Roman" w:hAnsi="Helvetica" w:cs="Helvetica"/>
-          <w:color w:val="000000"/>
-          <w:sz w:val="21"/>
-          <w:szCs w:val="21"/>
+        <w:spacing w:beforeAutospacing="1" w:afterAutospacing="1" w:line="384" w:lineRule="atLeast"/>
+        <w:rPr>
+          <w:rFonts w:ascii="Helvetica" w:hAnsi="Helvetica" w:cs="Helvetica"/>
+          <w:color w:val="000000"/>
+          <w:sz w:val="21"/>
+          <w:szCs w:val="21"/>
+          <w:shd w:val="clear" w:color="auto" w:fill="FFFFFF"/>
+        </w:rPr>
+      </w:pPr>
+      <w:r>
+        <w:rPr>
+          <w:rFonts w:ascii="Helvetica" w:hAnsi="Helvetica" w:cs="Helvetica"/>
+          <w:color w:val="000000"/>
+          <w:sz w:val="21"/>
+          <w:szCs w:val="21"/>
+          <w:shd w:val="clear" w:color="auto" w:fill="FFFFFF"/>
         </w:rPr>
         <w:t xml:space="preserve">The direction </w:t>
       </w:r>
       <w:r>
         <w:rPr>
-          <w:rFonts w:ascii="Helvetica" w:eastAsia="Times New Roman" w:hAnsi="Helvetica" w:cs="Helvetica"/>
-          <w:color w:val="000000"/>
-          <w:sz w:val="21"/>
-          <w:szCs w:val="21"/>
+          <w:rFonts w:ascii="Helvetica" w:hAnsi="Helvetica" w:cs="Helvetica"/>
+          <w:color w:val="000000"/>
+          <w:sz w:val="21"/>
+          <w:szCs w:val="21"/>
+          <w:shd w:val="clear" w:color="auto" w:fill="FFFFFF"/>
         </w:rPr>
         <w:t>recommended by the route planner</w:t>
       </w:r>
     </w:p>
     <w:p>
       <w:pPr>
-        <w:spacing w:beforeAutospacing="1" w:after="0" w:afterAutospacing="1" w:line="384" w:lineRule="atLeast"/>
+        <w:pStyle w:val="ListParagraph"/>
+        <w:numPr>
+          <w:ilvl w:val="0"/>
+          <w:numId w:val="11"/>
+        </w:numPr>
+        <w:spacing w:beforeAutospacing="1" w:afterAutospacing="1" w:line="384" w:lineRule="atLeast"/>
+        <w:rPr>
+          <w:rFonts w:ascii="Helvetica" w:hAnsi="Helvetica" w:cs="Helvetica"/>
+          <w:color w:val="000000"/>
+          <w:sz w:val="21"/>
+          <w:szCs w:val="21"/>
+          <w:shd w:val="clear" w:color="auto" w:fill="FFFFFF"/>
+        </w:rPr>
+      </w:pPr>
+      <w:r>
+        <w:rPr>
+          <w:rFonts w:ascii="Helvetica" w:hAnsi="Helvetica" w:cs="Helvetica"/>
+          <w:color w:val="000000"/>
+          <w:sz w:val="21"/>
+          <w:szCs w:val="21"/>
+          <w:shd w:val="clear" w:color="auto" w:fill="FFFFFF"/>
+        </w:rPr>
+        <w:t>The deadline</w:t>
+      </w:r>
+    </w:p>
+    <w:p>
+      <w:pPr>
+        <w:spacing w:beforeAutospacing="1" w:afterAutospacing="1" w:line="384" w:lineRule="atLeast"/>
+        <w:ind w:left="0"/>
+        <w:rPr>
+          <w:rFonts w:ascii="Helvetica" w:hAnsi="Helvetica" w:cs="Helvetica"/>
+          <w:color w:val="000000"/>
+          <w:sz w:val="21"/>
+          <w:szCs w:val="21"/>
+          <w:shd w:val="clear" w:color="auto" w:fill="FFFFFF"/>
+        </w:rPr>
+      </w:pPr>
+      <w:r>
+        <w:rPr>
+          <w:rFonts w:ascii="Helvetica" w:hAnsi="Helvetica" w:cs="Helvetica"/>
+          <w:color w:val="000000"/>
+          <w:sz w:val="21"/>
+          <w:szCs w:val="21"/>
+          <w:shd w:val="clear" w:color="auto" w:fill="FFFFFF"/>
+        </w:rPr>
+        <w:t xml:space="preserve">The first four states give enough information to the smart cab to learn the traffic laws. The cab learns If the light is green or red, and if it is green, the cab can freely go straight through the intersection or make a right turn. However, the left turn on green depends on the state of the on-coming cars. If the light is red, the cab can make a right turn, </w:t>
+      </w:r>
+      <w:r>
+        <w:rPr>
+          <w:rFonts w:ascii="Helvetica" w:hAnsi="Helvetica" w:cs="Helvetica"/>
+          <w:color w:val="000000"/>
+          <w:sz w:val="21"/>
+          <w:szCs w:val="21"/>
+          <w:shd w:val="clear" w:color="auto" w:fill="FFFFFF"/>
+        </w:rPr>
+        <w:t>if there are no</w:t>
+      </w:r>
+      <w:r>
+        <w:rPr>
+          <w:rFonts w:ascii="Helvetica" w:hAnsi="Helvetica" w:cs="Helvetica"/>
+          <w:color w:val="000000"/>
+          <w:sz w:val="21"/>
+          <w:szCs w:val="21"/>
+          <w:shd w:val="clear" w:color="auto" w:fill="FFFFFF"/>
+        </w:rPr>
+        <w:t xml:space="preserve"> cars on the left, on the right, and on-coming cars. </w:t>
+      </w:r>
+    </w:p>
+    <w:p>
+      <w:pPr>
+        <w:spacing w:beforeAutospacing="1" w:afterAutospacing="1" w:line="384" w:lineRule="atLeast"/>
+        <w:ind w:left="0"/>
+        <w:rPr>
+          <w:rFonts w:ascii="Helvetica" w:hAnsi="Helvetica" w:cs="Helvetica"/>
+          <w:color w:val="000000"/>
+          <w:sz w:val="21"/>
+          <w:szCs w:val="21"/>
+          <w:shd w:val="clear" w:color="auto" w:fill="FFFFFF"/>
+        </w:rPr>
+      </w:pPr>
+      <w:r>
+        <w:rPr>
+          <w:rFonts w:ascii="Helvetica" w:hAnsi="Helvetica" w:cs="Helvetica"/>
+          <w:color w:val="000000"/>
+          <w:sz w:val="21"/>
+          <w:szCs w:val="21"/>
+          <w:shd w:val="clear" w:color="auto" w:fill="FFFFFF"/>
+        </w:rPr>
+        <w:t>Adding the next_waypoint state allows the smart cab to make progress towards the destination.</w:t>
+      </w:r>
+    </w:p>
+    <w:p>
+      <w:pPr>
+        <w:spacing w:beforeAutospacing="1" w:afterAutospacing="1" w:line="384" w:lineRule="atLeast"/>
+        <w:ind w:left="0"/>
+        <w:rPr>
+          <w:rFonts w:ascii="Helvetica" w:hAnsi="Helvetica" w:cs="Helvetica"/>
+          <w:color w:val="000000"/>
+          <w:sz w:val="21"/>
+          <w:szCs w:val="21"/>
+          <w:shd w:val="clear" w:color="auto" w:fill="FFFFFF"/>
+        </w:rPr>
+      </w:pPr>
+      <w:r>
+        <w:rPr>
+          <w:rFonts w:ascii="Helvetica" w:hAnsi="Helvetica" w:cs="Helvetica"/>
+          <w:color w:val="000000"/>
+          <w:sz w:val="21"/>
+          <w:szCs w:val="21"/>
+          <w:shd w:val="clear" w:color="auto" w:fill="FFFFFF"/>
+        </w:rPr>
+        <w:t>The deadline state allows the smartcab</w:t>
+      </w:r>
+      <w:r>
+        <w:rPr>
+          <w:rFonts w:ascii="Helvetica" w:hAnsi="Helvetica" w:cs="Helvetica"/>
+          <w:color w:val="000000"/>
+          <w:sz w:val="21"/>
+          <w:szCs w:val="21"/>
+          <w:shd w:val="clear" w:color="auto" w:fill="FFFFFF"/>
+        </w:rPr>
+        <w:t xml:space="preserve"> to learn to</w:t>
+      </w:r>
+      <w:r>
+        <w:rPr>
+          <w:rFonts w:ascii="Helvetica" w:hAnsi="Helvetica" w:cs="Helvetica"/>
+          <w:color w:val="000000"/>
+          <w:sz w:val="21"/>
+          <w:szCs w:val="21"/>
+          <w:shd w:val="clear" w:color="auto" w:fill="FFFFFF"/>
+        </w:rPr>
+        <w:t xml:space="preserve"> get to the destination </w:t>
+      </w:r>
+      <w:r>
+        <w:rPr>
+          <w:rFonts w:ascii="Helvetica" w:hAnsi="Helvetica" w:cs="Helvetica"/>
+          <w:color w:val="000000"/>
+          <w:sz w:val="21"/>
+          <w:szCs w:val="21"/>
+          <w:shd w:val="clear" w:color="auto" w:fill="FFFFFF"/>
+        </w:rPr>
+        <w:t xml:space="preserve">on time. </w:t>
+      </w:r>
+    </w:p>
+    <w:p>
+      <w:pPr>
+        <w:spacing w:beforeAutospacing="1" w:afterAutospacing="1" w:line="384" w:lineRule="atLeast"/>
+        <w:ind w:left="0"/>
         <w:rPr>
           <w:rStyle w:val="Emphasis"/>
           <w:rFonts w:ascii="Helvetica" w:hAnsi="Helvetica" w:cs="Helvetica"/>
@@ -569,7 +621,27 @@
           <w:szCs w:val="21"/>
           <w:shd w:val="clear" w:color="auto" w:fill="FFFFFF"/>
         </w:rPr>
-        <w:t>('green', None, None, 'forward', 'forward')</w:t>
+        <w:t>('green', None, None, 'forward',</w:t>
+      </w:r>
+      <w:r>
+        <w:rPr>
+          <w:rFonts w:ascii="Helvetica" w:hAnsi="Helvetica" w:cs="Helvetica"/>
+          <w:color w:val="000000"/>
+          <w:sz w:val="21"/>
+          <w:szCs w:val="21"/>
+          <w:shd w:val="clear" w:color="auto" w:fill="FFFFFF"/>
+        </w:rPr>
+        <w:t xml:space="preserve"> 24,</w:t>
+      </w:r>
+      <w:r>
+        <w:rPr>
+          <w:rFonts w:ascii="Helvetica" w:hAnsi="Helvetica" w:cs="Helvetica"/>
+          <w:color w:val="000000"/>
+          <w:sz w:val="21"/>
+          <w:szCs w:val="21"/>
+          <w:shd w:val="clear" w:color="auto" w:fill="FFFFFF"/>
+        </w:rPr>
+        <w:t xml:space="preserve"> 'forward')</w:t>
       </w:r>
       <w:r>
         <w:rPr>
@@ -594,6 +666,7 @@
     </w:p>
     <w:p>
       <w:pPr>
+        <w:ind w:left="0"/>
         <w:rPr>
           <w:rStyle w:val="Emphasis"/>
           <w:rFonts w:ascii="Helvetica" w:hAnsi="Helvetica" w:cs="Helvetica"/>
@@ -620,6 +693,7 @@
         <w:pStyle w:val="NormalWeb"/>
         <w:shd w:val="clear" w:color="auto" w:fill="FFFFFF"/>
         <w:spacing w:before="240" w:beforeAutospacing="0" w:after="0" w:afterAutospacing="0" w:line="300" w:lineRule="atLeast"/>
+        <w:ind w:left="0"/>
         <w:jc w:val="both"/>
         <w:rPr>
           <w:rFonts w:ascii="Helvetica" w:hAnsi="Helvetica" w:cs="Helvetica"/>
@@ -645,8 +719,8 @@
           <w:numId w:val="8"/>
         </w:numPr>
         <w:shd w:val="clear" w:color="auto" w:fill="FFFFFF"/>
-        <w:spacing w:after="0" w:line="300" w:lineRule="atLeast"/>
-        <w:ind w:left="480" w:right="480"/>
+        <w:spacing w:line="300" w:lineRule="atLeast"/>
+        <w:ind w:left="0" w:right="480" w:firstLine="0"/>
         <w:rPr>
           <w:rFonts w:ascii="Helvetica" w:hAnsi="Helvetica" w:cs="Helvetica"/>
           <w:color w:val="000000"/>
@@ -671,8 +745,8 @@
           <w:numId w:val="8"/>
         </w:numPr>
         <w:shd w:val="clear" w:color="auto" w:fill="FFFFFF"/>
-        <w:spacing w:after="0" w:line="300" w:lineRule="atLeast"/>
-        <w:ind w:left="480" w:right="480"/>
+        <w:spacing w:line="300" w:lineRule="atLeast"/>
+        <w:ind w:left="0" w:right="480" w:firstLine="0"/>
         <w:rPr>
           <w:rFonts w:ascii="Helvetica" w:hAnsi="Helvetica" w:cs="Helvetica"/>
           <w:color w:val="000000"/>
@@ -695,6 +769,7 @@
         <w:pStyle w:val="NormalWeb"/>
         <w:shd w:val="clear" w:color="auto" w:fill="FFFFFF"/>
         <w:spacing w:before="240" w:beforeAutospacing="0" w:after="0" w:afterAutospacing="0" w:line="300" w:lineRule="atLeast"/>
+        <w:ind w:left="0"/>
         <w:jc w:val="both"/>
         <w:rPr>
           <w:rStyle w:val="Emphasis"/>
@@ -709,6 +784,7 @@
     </w:p>
     <w:p>
       <w:pPr>
+        <w:ind w:left="0"/>
         <w:rPr>
           <w:rStyle w:val="Emphasis"/>
           <w:rFonts w:ascii="Helvetica" w:hAnsi="Helvetica" w:cs="Helvetica"/>
@@ -727,157 +803,108 @@
           <w:szCs w:val="21"/>
           <w:shd w:val="clear" w:color="auto" w:fill="FFFFFF"/>
         </w:rPr>
+        <w:lastRenderedPageBreak/>
         <w:t>Report what changes you made to your basic implementation of Q-Learning to achieve the final version of the agent. How well does it perform?</w:t>
       </w:r>
+    </w:p>
+    <w:p>
+      <w:pPr>
+        <w:ind w:left="0"/>
+        <w:rPr>
+          <w:rStyle w:val="Emphasis"/>
+          <w:rFonts w:ascii="Helvetica" w:hAnsi="Helvetica" w:cs="Helvetica"/>
+          <w:color w:val="FF0000"/>
+          <w:sz w:val="21"/>
+          <w:szCs w:val="21"/>
+          <w:shd w:val="clear" w:color="auto" w:fill="FFFFFF"/>
+        </w:rPr>
+      </w:pPr>
     </w:p>
     <w:p>
       <w:pPr>
         <w:pStyle w:val="NormalWeb"/>
         <w:shd w:val="clear" w:color="auto" w:fill="FFFFFF"/>
         <w:spacing w:before="240" w:beforeAutospacing="0" w:after="0" w:afterAutospacing="0" w:line="300" w:lineRule="atLeast"/>
+        <w:ind w:left="0"/>
         <w:jc w:val="both"/>
         <w:rPr>
-          <w:color w:val="000000"/>
-          <w:sz w:val="21"/>
-          <w:szCs w:val="21"/>
-        </w:rPr>
-      </w:pPr>
-      <w:r>
-        <w:rPr>
-          <w:rFonts w:ascii="Helvetica" w:hAnsi="Helvetica" w:cs="Helvetica"/>
-          <w:color w:val="000000"/>
-          <w:sz w:val="21"/>
-          <w:szCs w:val="21"/>
-        </w:rPr>
-        <w:t>large number of combinations of learning parameters</w:t>
-      </w:r>
-      <w:r>
-        <w:rPr>
-          <w:color w:val="000000"/>
-          <w:sz w:val="21"/>
-          <w:szCs w:val="21"/>
-        </w:rPr>
-        <w:t> </w:t>
-      </w:r>
-      <w:r>
-        <w:rPr>
-          <w:rFonts w:ascii="Helvetica" w:hAnsi="Helvetica" w:cs="Helvetica"/>
-          <w:color w:val="000000"/>
-          <w:sz w:val="21"/>
-          <w:szCs w:val="21"/>
-        </w:rPr>
-        <w:t>alpha</w:t>
-      </w:r>
-      <w:r>
-        <w:rPr>
-          <w:rFonts w:ascii="Helvetica" w:hAnsi="Helvetica" w:cs="Helvetica"/>
-          <w:color w:val="000000"/>
-          <w:sz w:val="21"/>
-          <w:szCs w:val="21"/>
-        </w:rPr>
-        <w:t>,</w:t>
-      </w:r>
-      <w:r>
-        <w:rPr>
-          <w:color w:val="000000"/>
-          <w:sz w:val="21"/>
-          <w:szCs w:val="21"/>
-        </w:rPr>
-        <w:t> </w:t>
-      </w:r>
-      <w:r>
-        <w:rPr>
-          <w:rFonts w:ascii="Helvetica" w:hAnsi="Helvetica" w:cs="Helvetica"/>
-          <w:color w:val="000000"/>
-          <w:sz w:val="21"/>
-          <w:szCs w:val="21"/>
-        </w:rPr>
-        <w:t>gamma</w:t>
-      </w:r>
-      <w:r>
-        <w:rPr>
-          <w:rFonts w:ascii="Helvetica" w:hAnsi="Helvetica" w:cs="Helvetica"/>
-          <w:color w:val="000000"/>
-          <w:sz w:val="21"/>
-          <w:szCs w:val="21"/>
-        </w:rPr>
-        <w:t>,</w:t>
-      </w:r>
-      <w:r>
-        <w:rPr>
-          <w:color w:val="000000"/>
-          <w:sz w:val="21"/>
-          <w:szCs w:val="21"/>
-        </w:rPr>
-        <w:t> </w:t>
-      </w:r>
-      <w:r>
-        <w:rPr>
-          <w:rFonts w:ascii="Helvetica" w:hAnsi="Helvetica" w:cs="Helvetica"/>
-          <w:color w:val="000000"/>
-          <w:sz w:val="21"/>
-          <w:szCs w:val="21"/>
-        </w:rPr>
-        <w:t>epsilon</w:t>
-      </w:r>
-      <w:r>
-        <w:rPr>
-          <w:color w:val="000000"/>
-          <w:sz w:val="21"/>
-          <w:szCs w:val="21"/>
-        </w:rPr>
-        <w:t> </w:t>
-      </w:r>
-      <w:r>
-        <w:rPr>
-          <w:rFonts w:ascii="Helvetica" w:hAnsi="Helvetica" w:cs="Helvetica"/>
-          <w:color w:val="000000"/>
-          <w:sz w:val="21"/>
-          <w:szCs w:val="21"/>
-        </w:rPr>
-        <w:t>and</w:t>
-      </w:r>
-      <w:r>
-        <w:rPr>
-          <w:color w:val="000000"/>
-          <w:sz w:val="21"/>
-          <w:szCs w:val="21"/>
-        </w:rPr>
-        <w:t> </w:t>
-      </w:r>
-      <w:r>
-        <w:rPr>
-          <w:rFonts w:ascii="Helvetica" w:hAnsi="Helvetica" w:cs="Helvetica"/>
-          <w:color w:val="000000"/>
-          <w:sz w:val="21"/>
-          <w:szCs w:val="21"/>
-        </w:rPr>
-        <w:t>initial</w:t>
-      </w:r>
-      <w:r>
-        <w:rPr>
-          <w:color w:val="000000"/>
-          <w:sz w:val="21"/>
-          <w:szCs w:val="21"/>
-        </w:rPr>
-        <w:t> </w:t>
-      </w:r>
-      <w:r>
-        <w:rPr>
-          <w:rFonts w:ascii="Helvetica" w:hAnsi="Helvetica" w:cs="Helvetica"/>
-          <w:color w:val="000000"/>
-          <w:sz w:val="21"/>
-          <w:szCs w:val="21"/>
-        </w:rPr>
-        <w:t>are possible for Q-learning.</w:t>
-      </w:r>
-      <w:r>
-        <w:rPr>
-          <w:color w:val="000000"/>
-          <w:sz w:val="21"/>
-          <w:szCs w:val="21"/>
-        </w:rPr>
-        <w:t> </w:t>
+          <w:rFonts w:ascii="Helvetica" w:hAnsi="Helvetica" w:cs="Helvetica"/>
+          <w:color w:val="000000"/>
+          <w:sz w:val="21"/>
+          <w:szCs w:val="21"/>
+        </w:rPr>
+      </w:pPr>
+      <w:r>
+        <w:rPr>
+          <w:rFonts w:ascii="Helvetica" w:hAnsi="Helvetica" w:cs="Helvetica"/>
+          <w:color w:val="000000"/>
+          <w:sz w:val="21"/>
+          <w:szCs w:val="21"/>
+        </w:rPr>
+        <w:t xml:space="preserve">Applied large number of </w:t>
+      </w:r>
+      <w:r>
+        <w:rPr>
+          <w:rFonts w:ascii="Helvetica" w:hAnsi="Helvetica" w:cs="Helvetica"/>
+          <w:color w:val="000000"/>
+          <w:sz w:val="21"/>
+          <w:szCs w:val="21"/>
+        </w:rPr>
+        <w:t xml:space="preserve">parameter </w:t>
+      </w:r>
+      <w:r>
+        <w:rPr>
+          <w:rFonts w:ascii="Helvetica" w:hAnsi="Helvetica" w:cs="Helvetica"/>
+          <w:color w:val="000000"/>
+          <w:sz w:val="21"/>
+          <w:szCs w:val="21"/>
+        </w:rPr>
+        <w:t xml:space="preserve">combinations </w:t>
+      </w:r>
+      <w:r>
+        <w:rPr>
+          <w:rFonts w:ascii="Helvetica" w:hAnsi="Helvetica" w:cs="Helvetica"/>
+          <w:color w:val="000000"/>
+          <w:sz w:val="21"/>
+          <w:szCs w:val="21"/>
+        </w:rPr>
+        <w:t>for Q-learning</w:t>
+      </w:r>
+      <w:r>
+        <w:rPr>
+          <w:rFonts w:ascii="Helvetica" w:hAnsi="Helvetica" w:cs="Helvetica"/>
+          <w:color w:val="000000"/>
+          <w:sz w:val="21"/>
+          <w:szCs w:val="21"/>
+        </w:rPr>
+        <w:t>. The parameters were alpha, gamma, </w:t>
+      </w:r>
+      <w:r>
+        <w:rPr>
+          <w:rFonts w:ascii="Helvetica" w:hAnsi="Helvetica" w:cs="Helvetica"/>
+          <w:color w:val="000000"/>
+          <w:sz w:val="21"/>
+          <w:szCs w:val="21"/>
+        </w:rPr>
+        <w:t xml:space="preserve">and </w:t>
+      </w:r>
+      <w:r>
+        <w:rPr>
+          <w:rFonts w:ascii="Helvetica" w:hAnsi="Helvetica" w:cs="Helvetica"/>
+          <w:color w:val="000000"/>
+          <w:sz w:val="21"/>
+          <w:szCs w:val="21"/>
+        </w:rPr>
+        <w:t xml:space="preserve">epsilon.  </w:t>
+      </w:r>
+      <w:r>
+        <w:rPr>
+          <w:rFonts w:ascii="Helvetica" w:hAnsi="Helvetica" w:cs="Helvetica"/>
+          <w:color w:val="000000"/>
+          <w:sz w:val="21"/>
+          <w:szCs w:val="21"/>
+        </w:rPr>
+        <w:t>With initial value of 0.</w:t>
       </w:r>
     </w:p>
     <w:p>
@@ -885,6 +912,7 @@
         <w:pStyle w:val="NormalWeb"/>
         <w:shd w:val="clear" w:color="auto" w:fill="FFFFFF"/>
         <w:spacing w:before="240" w:beforeAutospacing="0" w:after="0" w:afterAutospacing="0" w:line="300" w:lineRule="atLeast"/>
+        <w:ind w:left="0"/>
         <w:jc w:val="both"/>
         <w:rPr>
           <w:rFonts w:ascii="Helvetica" w:hAnsi="Helvetica" w:cs="Helvetica"/>
@@ -900,7 +928,118 @@
           <w:sz w:val="21"/>
           <w:szCs w:val="21"/>
         </w:rPr>
-        <w:t>However, occasionally it still made mist</w:t>
+        <w:t>hyper_params={"init_values":[0</w:t>
+      </w:r>
+      <w:r>
+        <w:rPr>
+          <w:rFonts w:ascii="Helvetica" w:hAnsi="Helvetica" w:cs="Helvetica"/>
+          <w:color w:val="000000"/>
+          <w:sz w:val="21"/>
+          <w:szCs w:val="21"/>
+        </w:rPr>
+        <w:t>]</w:t>
+      </w:r>
+      <w:r>
+        <w:rPr>
+          <w:rFonts w:ascii="Helvetica" w:hAnsi="Helvetica" w:cs="Helvetica"/>
+          <w:color w:val="000000"/>
+          <w:sz w:val="21"/>
+          <w:szCs w:val="21"/>
+        </w:rPr>
+        <w:t>,"epsilons":[.1,.2,.4],"alphas":[.3,.7,.9],"gammas":[.4,.7,.9]}</w:t>
+      </w:r>
+    </w:p>
+    <w:p>
+      <w:pPr>
+        <w:pStyle w:val="NormalWeb"/>
+        <w:shd w:val="clear" w:color="auto" w:fill="FFFFFF"/>
+        <w:spacing w:before="240" w:beforeAutospacing="0" w:after="0" w:afterAutospacing="0" w:line="300" w:lineRule="atLeast"/>
+        <w:ind w:left="0"/>
+        <w:jc w:val="both"/>
+        <w:rPr>
+          <w:rFonts w:ascii="Helvetica" w:hAnsi="Helvetica" w:cs="Helvetica"/>
+          <w:color w:val="000000"/>
+          <w:sz w:val="21"/>
+          <w:szCs w:val="21"/>
+        </w:rPr>
+      </w:pPr>
+      <w:r>
+        <w:rPr>
+          <w:rFonts w:ascii="Helvetica" w:hAnsi="Helvetica" w:cs="Helvetica"/>
+          <w:color w:val="000000"/>
+          <w:sz w:val="21"/>
+          <w:szCs w:val="21"/>
+        </w:rPr>
+        <w:t xml:space="preserve">The program generates </w:t>
+      </w:r>
+      <w:r>
+        <w:rPr>
+          <w:rFonts w:ascii="Helvetica" w:hAnsi="Helvetica" w:cs="Helvetica"/>
+          <w:color w:val="000000"/>
+          <w:sz w:val="21"/>
+          <w:szCs w:val="21"/>
+        </w:rPr>
+        <w:t>27</w:t>
+      </w:r>
+      <w:r>
+        <w:rPr>
+          <w:rFonts w:ascii="Helvetica" w:hAnsi="Helvetica" w:cs="Helvetica"/>
+          <w:color w:val="000000"/>
+          <w:sz w:val="21"/>
+          <w:szCs w:val="21"/>
+        </w:rPr>
+        <w:t xml:space="preserve"> combination of parameters. </w:t>
+      </w:r>
+      <w:r>
+        <w:rPr>
+          <w:rFonts w:ascii="Helvetica" w:hAnsi="Helvetica" w:cs="Helvetica"/>
+          <w:color w:val="000000"/>
+          <w:sz w:val="21"/>
+          <w:szCs w:val="21"/>
+        </w:rPr>
+        <w:t>Ran the program with this combination and achieved the best performance with the following parameters:</w:t>
+      </w:r>
+    </w:p>
+    <w:p>
+      <w:pPr>
+        <w:pStyle w:val="NormalWeb"/>
+        <w:shd w:val="clear" w:color="auto" w:fill="FFFFFF"/>
+        <w:spacing w:before="240" w:beforeAutospacing="0" w:after="0" w:afterAutospacing="0" w:line="300" w:lineRule="atLeast"/>
+        <w:ind w:left="0"/>
+        <w:jc w:val="both"/>
+        <w:rPr>
+          <w:rFonts w:ascii="Helvetica" w:hAnsi="Helvetica" w:cs="Helvetica"/>
+          <w:color w:val="000000"/>
+          <w:sz w:val="21"/>
+          <w:szCs w:val="21"/>
+        </w:rPr>
+      </w:pPr>
+      <w:r>
+        <w:rPr>
+          <w:rFonts w:ascii="Helvetica" w:hAnsi="Helvetica" w:cs="Helvetica"/>
+          <w:color w:val="000000"/>
+          <w:sz w:val="21"/>
+          <w:szCs w:val="21"/>
+        </w:rPr>
+        <w:t>init_value = 0</w:t>
+      </w:r>
+      <w:r>
+        <w:rPr>
+          <w:rFonts w:ascii="Helvetica" w:hAnsi="Helvetica" w:cs="Helvetica"/>
+          <w:color w:val="000000"/>
+          <w:sz w:val="21"/>
+          <w:szCs w:val="21"/>
+        </w:rPr>
+        <w:t xml:space="preserve">, </w:t>
+      </w:r>
+      <w:r>
+        <w:rPr>
+          <w:rFonts w:ascii="Helvetica" w:hAnsi="Helvetica" w:cs="Helvetica"/>
+          <w:color w:val="000000"/>
+          <w:sz w:val="21"/>
+          <w:szCs w:val="21"/>
+        </w:rPr>
+        <w:t>epsilon=0.2, alpha=0.9, gamma=0.4</w:t>
       </w:r>
       <w:bookmarkStart w:id="0" w:name="_GoBack"/>
       <w:bookmarkEnd w:id="0"/>
@@ -911,11 +1050,111 @@
           <w:sz w:val="21"/>
           <w:szCs w:val="21"/>
         </w:rPr>
-        <w:t>akes when encountering other cars, even after 100 iterations.</w:t>
+        <w:t xml:space="preserve">. The smartcab reached the destination with these parameters </w:t>
+      </w:r>
+      <w:r>
+        <w:rPr>
+          <w:rFonts w:ascii="Helvetica" w:hAnsi="Helvetica" w:cs="Helvetica"/>
+          <w:color w:val="000000"/>
+          <w:sz w:val="21"/>
+          <w:szCs w:val="21"/>
+        </w:rPr>
+        <w:t>80-90</w:t>
+      </w:r>
+      <w:r>
+        <w:rPr>
+          <w:rFonts w:ascii="Helvetica" w:hAnsi="Helvetica" w:cs="Helvetica"/>
+          <w:color w:val="000000"/>
+          <w:sz w:val="21"/>
+          <w:szCs w:val="21"/>
+        </w:rPr>
+        <w:t xml:space="preserve"> times in 100 trials. </w:t>
       </w:r>
     </w:p>
     <w:p>
       <w:pPr>
+        <w:pStyle w:val="NormalWeb"/>
+        <w:shd w:val="clear" w:color="auto" w:fill="FFFFFF"/>
+        <w:spacing w:before="240" w:beforeAutospacing="0" w:after="0" w:afterAutospacing="0" w:line="300" w:lineRule="atLeast"/>
+        <w:ind w:left="0"/>
+        <w:jc w:val="both"/>
+        <w:rPr>
+          <w:rFonts w:ascii="Helvetica" w:hAnsi="Helvetica" w:cs="Helvetica"/>
+          <w:color w:val="000000"/>
+          <w:sz w:val="21"/>
+          <w:szCs w:val="21"/>
+        </w:rPr>
+      </w:pPr>
+      <w:r>
+        <w:rPr>
+          <w:rFonts w:ascii="Helvetica" w:hAnsi="Helvetica" w:cs="Helvetica"/>
+          <w:color w:val="000000"/>
+          <w:sz w:val="21"/>
+          <w:szCs w:val="21"/>
+        </w:rPr>
+        <w:t>The full list</w:t>
+      </w:r>
+      <w:r>
+        <w:rPr>
+          <w:rFonts w:ascii="Helvetica" w:hAnsi="Helvetica" w:cs="Helvetica"/>
+          <w:color w:val="000000"/>
+          <w:sz w:val="21"/>
+          <w:szCs w:val="21"/>
+        </w:rPr>
+        <w:t xml:space="preserve"> of parameter results</w:t>
+      </w:r>
+      <w:r>
+        <w:rPr>
+          <w:rFonts w:ascii="Helvetica" w:hAnsi="Helvetica" w:cs="Helvetica"/>
+          <w:color w:val="000000"/>
+          <w:sz w:val="21"/>
+          <w:szCs w:val="21"/>
+        </w:rPr>
+        <w:t xml:space="preserve"> can be found in </w:t>
+      </w:r>
+      <w:r>
+        <w:rPr>
+          <w:rFonts w:ascii="Helvetica" w:hAnsi="Helvetica" w:cs="Helvetica"/>
+          <w:i/>
+          <w:color w:val="000000"/>
+          <w:sz w:val="21"/>
+          <w:szCs w:val="21"/>
+        </w:rPr>
+        <w:t>Smartcab Perfrmance Report.csv</w:t>
+      </w:r>
+      <w:r>
+        <w:rPr>
+          <w:rFonts w:ascii="Helvetica" w:hAnsi="Helvetica" w:cs="Helvetica"/>
+          <w:i/>
+          <w:color w:val="000000"/>
+          <w:sz w:val="21"/>
+          <w:szCs w:val="21"/>
+        </w:rPr>
+        <w:t xml:space="preserve"> </w:t>
+      </w:r>
+      <w:r>
+        <w:rPr>
+          <w:rFonts w:ascii="Helvetica" w:hAnsi="Helvetica" w:cs="Helvetica"/>
+          <w:color w:val="000000"/>
+          <w:sz w:val="21"/>
+          <w:szCs w:val="21"/>
+        </w:rPr>
+        <w:t>file</w:t>
+      </w:r>
+      <w:r>
+        <w:rPr>
+          <w:rFonts w:ascii="Helvetica" w:hAnsi="Helvetica" w:cs="Helvetica"/>
+          <w:i/>
+          <w:color w:val="000000"/>
+          <w:sz w:val="21"/>
+          <w:szCs w:val="21"/>
+        </w:rPr>
+        <w:t>.</w:t>
+      </w:r>
+    </w:p>
+    <w:p>
+      <w:pPr>
+        <w:ind w:left="0"/>
         <w:rPr>
           <w:rStyle w:val="Emphasis"/>
           <w:i w:val="0"/>
@@ -927,6 +1166,7 @@
     </w:p>
     <w:p>
       <w:pPr>
+        <w:ind w:left="0"/>
         <w:rPr>
           <w:rStyle w:val="Emphasis"/>
           <w:rFonts w:ascii="Helvetica" w:hAnsi="Helvetica" w:cs="Helvetica"/>
@@ -950,6 +1190,7 @@
     </w:p>
     <w:p>
       <w:pPr>
+        <w:ind w:left="0"/>
         <w:rPr>
           <w:rStyle w:val="Emphasis"/>
           <w:color w:val="FF0000"/>
@@ -964,70 +1205,24 @@
           <w:szCs w:val="21"/>
           <w:shd w:val="clear" w:color="auto" w:fill="FFFFFF"/>
         </w:rPr>
-        <w:t xml:space="preserve">The learned policy after 100 iterations seems to be </w:t>
-      </w:r>
-      <w:r>
-        <w:rPr>
-          <w:rFonts w:ascii="Helvetica" w:hAnsi="Helvetica" w:cs="Helvetica"/>
-          <w:color w:val="000000"/>
-          <w:sz w:val="21"/>
-          <w:szCs w:val="21"/>
-          <w:shd w:val="clear" w:color="auto" w:fill="FFFFFF"/>
-        </w:rPr>
-        <w:t>not close to the optimal policy.</w:t>
-      </w:r>
-      <w:r>
-        <w:rPr>
-          <w:rFonts w:ascii="Helvetica" w:hAnsi="Helvetica" w:cs="Helvetica"/>
-          <w:color w:val="000000"/>
-          <w:sz w:val="21"/>
-          <w:szCs w:val="21"/>
-          <w:shd w:val="clear" w:color="auto" w:fill="FFFFFF"/>
-        </w:rPr>
-        <w:t xml:space="preserve"> </w:t>
-      </w:r>
-      <w:r>
-        <w:rPr>
-          <w:rFonts w:ascii="Helvetica" w:hAnsi="Helvetica" w:cs="Helvetica"/>
-          <w:color w:val="000000"/>
-          <w:sz w:val="21"/>
-          <w:szCs w:val="21"/>
-          <w:shd w:val="clear" w:color="auto" w:fill="FFFFFF"/>
-        </w:rPr>
-        <w:t>T</w:t>
-      </w:r>
-      <w:r>
-        <w:rPr>
-          <w:rFonts w:ascii="Helvetica" w:hAnsi="Helvetica" w:cs="Helvetica"/>
-          <w:color w:val="000000"/>
-          <w:sz w:val="21"/>
-          <w:szCs w:val="21"/>
-          <w:shd w:val="clear" w:color="auto" w:fill="FFFFFF"/>
-        </w:rPr>
-        <w:t xml:space="preserve">he cab seems to </w:t>
-      </w:r>
-      <w:r>
-        <w:rPr>
-          <w:rFonts w:ascii="Helvetica" w:hAnsi="Helvetica" w:cs="Helvetica"/>
-          <w:color w:val="000000"/>
-          <w:sz w:val="21"/>
-          <w:szCs w:val="21"/>
-          <w:shd w:val="clear" w:color="auto" w:fill="FFFFFF"/>
-        </w:rPr>
-        <w:t>not</w:t>
-      </w:r>
-      <w:r>
-        <w:rPr>
-          <w:rFonts w:ascii="Helvetica" w:hAnsi="Helvetica" w:cs="Helvetica"/>
-          <w:color w:val="000000"/>
-          <w:sz w:val="21"/>
-          <w:szCs w:val="21"/>
-          <w:shd w:val="clear" w:color="auto" w:fill="FFFFFF"/>
-        </w:rPr>
-        <w:t xml:space="preserve"> follow the directions of the planner).</w:t>
+        <w:t xml:space="preserve">Yes, </w:t>
+      </w:r>
+      <w:r>
+        <w:rPr>
+          <w:rFonts w:ascii="Helvetica" w:hAnsi="Helvetica" w:cs="Helvetica"/>
+          <w:color w:val="000000"/>
+          <w:sz w:val="21"/>
+          <w:szCs w:val="21"/>
+          <w:shd w:val="clear" w:color="auto" w:fill="FFFFFF"/>
+        </w:rPr>
+        <w:t>by adding the deadline state and adjusting the Q-learning parameters, it seems the agent gets closer to optimal policy in 100 trials.</w:t>
       </w:r>
     </w:p>
-    <w:p/>
+    <w:p>
+      <w:pPr>
+        <w:ind w:left="0"/>
+      </w:pPr>
+    </w:p>
     <w:sectPr>
       <w:pgSz w:w="12240" w:h="15840"/>
       <w:pgMar w:top="720" w:right="1440" w:bottom="1440" w:left="1440" w:header="720" w:footer="720" w:gutter="0"/>
@@ -1642,6 +1837,119 @@
     </w:lvl>
   </w:abstractNum>
   <w:abstractNum w:abstractNumId="5" w15:restartNumberingAfterBreak="0">
+    <w:nsid w:val="39AE0489"/>
+    <w:multiLevelType w:val="hybridMultilevel"/>
+    <w:tmpl w:val="61C2A534"/>
+    <w:lvl w:ilvl="0" w:tplc="0409000F">
+      <w:start w:val="1"/>
+      <w:numFmt w:val="decimal"/>
+      <w:lvlText w:val="%1."/>
+      <w:lvlJc w:val="left"/>
+      <w:pPr>
+        <w:ind w:left="720" w:hanging="360"/>
+      </w:pPr>
+      <w:rPr>
+        <w:rFonts w:hint="default"/>
+      </w:rPr>
+    </w:lvl>
+    <w:lvl w:ilvl="1" w:tplc="04090003" w:tentative="1">
+      <w:start w:val="1"/>
+      <w:numFmt w:val="bullet"/>
+      <w:lvlText w:val="o"/>
+      <w:lvlJc w:val="left"/>
+      <w:pPr>
+        <w:ind w:left="1440" w:hanging="360"/>
+      </w:pPr>
+      <w:rPr>
+        <w:rFonts w:ascii="Courier New" w:hAnsi="Courier New" w:cs="Courier New" w:hint="default"/>
+      </w:rPr>
+    </w:lvl>
+    <w:lvl w:ilvl="2" w:tplc="04090005" w:tentative="1">
+      <w:start w:val="1"/>
+      <w:numFmt w:val="bullet"/>
+      <w:lvlText w:val=""/>
+      <w:lvlJc w:val="left"/>
+      <w:pPr>
+        <w:ind w:left="2160" w:hanging="360"/>
+      </w:pPr>
+      <w:rPr>
+        <w:rFonts w:ascii="Wingdings" w:hAnsi="Wingdings" w:hint="default"/>
+      </w:rPr>
+    </w:lvl>
+    <w:lvl w:ilvl="3" w:tplc="04090001" w:tentative="1">
+      <w:start w:val="1"/>
+      <w:numFmt w:val="bullet"/>
+      <w:lvlText w:val=""/>
+      <w:lvlJc w:val="left"/>
+      <w:pPr>
+        <w:ind w:left="2880" w:hanging="360"/>
+      </w:pPr>
+      <w:rPr>
+        <w:rFonts w:ascii="Symbol" w:hAnsi="Symbol" w:hint="default"/>
+      </w:rPr>
+    </w:lvl>
+    <w:lvl w:ilvl="4" w:tplc="04090003" w:tentative="1">
+      <w:start w:val="1"/>
+      <w:numFmt w:val="bullet"/>
+      <w:lvlText w:val="o"/>
+      <w:lvlJc w:val="left"/>
+      <w:pPr>
+        <w:ind w:left="3600" w:hanging="360"/>
+      </w:pPr>
+      <w:rPr>
+        <w:rFonts w:ascii="Courier New" w:hAnsi="Courier New" w:cs="Courier New" w:hint="default"/>
+      </w:rPr>
+    </w:lvl>
+    <w:lvl w:ilvl="5" w:tplc="04090005" w:tentative="1">
+      <w:start w:val="1"/>
+      <w:numFmt w:val="bullet"/>
+      <w:lvlText w:val=""/>
+      <w:lvlJc w:val="left"/>
+      <w:pPr>
+        <w:ind w:left="4320" w:hanging="360"/>
+      </w:pPr>
+      <w:rPr>
+        <w:rFonts w:ascii="Wingdings" w:hAnsi="Wingdings" w:hint="default"/>
+      </w:rPr>
+    </w:lvl>
+    <w:lvl w:ilvl="6" w:tplc="04090001" w:tentative="1">
+      <w:start w:val="1"/>
+      <w:numFmt w:val="bullet"/>
+      <w:lvlText w:val=""/>
+      <w:lvlJc w:val="left"/>
+      <w:pPr>
+        <w:ind w:left="5040" w:hanging="360"/>
+      </w:pPr>
+      <w:rPr>
+        <w:rFonts w:ascii="Symbol" w:hAnsi="Symbol" w:hint="default"/>
+      </w:rPr>
+    </w:lvl>
+    <w:lvl w:ilvl="7" w:tplc="04090003" w:tentative="1">
+      <w:start w:val="1"/>
+      <w:numFmt w:val="bullet"/>
+      <w:lvlText w:val="o"/>
+      <w:lvlJc w:val="left"/>
+      <w:pPr>
+        <w:ind w:left="5760" w:hanging="360"/>
+      </w:pPr>
+      <w:rPr>
+        <w:rFonts w:ascii="Courier New" w:hAnsi="Courier New" w:cs="Courier New" w:hint="default"/>
+      </w:rPr>
+    </w:lvl>
+    <w:lvl w:ilvl="8" w:tplc="04090005" w:tentative="1">
+      <w:start w:val="1"/>
+      <w:numFmt w:val="bullet"/>
+      <w:lvlText w:val=""/>
+      <w:lvlJc w:val="left"/>
+      <w:pPr>
+        <w:ind w:left="6480" w:hanging="360"/>
+      </w:pPr>
+      <w:rPr>
+        <w:rFonts w:ascii="Wingdings" w:hAnsi="Wingdings" w:hint="default"/>
+      </w:rPr>
+    </w:lvl>
+  </w:abstractNum>
+  <w:abstractNum w:abstractNumId="6" w15:restartNumberingAfterBreak="0">
     <w:nsid w:val="42A031A6"/>
     <w:multiLevelType w:val="hybridMultilevel"/>
     <w:tmpl w:val="F8CE78B2"/>
@@ -1754,7 +2062,7 @@
       </w:rPr>
     </w:lvl>
   </w:abstractNum>
-  <w:abstractNum w:abstractNumId="6" w15:restartNumberingAfterBreak="0">
+  <w:abstractNum w:abstractNumId="7" w15:restartNumberingAfterBreak="0">
     <w:nsid w:val="4CAB0C51"/>
     <w:multiLevelType w:val="multilevel"/>
     <w:tmpl w:val="7B14270A"/>
@@ -1903,7 +2211,206 @@
       </w:rPr>
     </w:lvl>
   </w:abstractNum>
-  <w:abstractNum w:abstractNumId="7" w15:restartNumberingAfterBreak="0">
+  <w:abstractNum w:abstractNumId="8" w15:restartNumberingAfterBreak="0">
+    <w:nsid w:val="50F630BB"/>
+    <w:multiLevelType w:val="hybridMultilevel"/>
+    <w:tmpl w:val="6B10B05E"/>
+    <w:lvl w:ilvl="0" w:tplc="0409000F">
+      <w:start w:val="1"/>
+      <w:numFmt w:val="decimal"/>
+      <w:lvlText w:val="%1."/>
+      <w:lvlJc w:val="left"/>
+      <w:pPr>
+        <w:ind w:left="720" w:hanging="360"/>
+      </w:pPr>
+    </w:lvl>
+    <w:lvl w:ilvl="1" w:tplc="04090019" w:tentative="1">
+      <w:start w:val="1"/>
+      <w:numFmt w:val="lowerLetter"/>
+      <w:lvlText w:val="%2."/>
+      <w:lvlJc w:val="left"/>
+      <w:pPr>
+        <w:ind w:left="1440" w:hanging="360"/>
+      </w:pPr>
+    </w:lvl>
+    <w:lvl w:ilvl="2" w:tplc="0409001B" w:tentative="1">
+      <w:start w:val="1"/>
+      <w:numFmt w:val="lowerRoman"/>
+      <w:lvlText w:val="%3."/>
+      <w:lvlJc w:val="right"/>
+      <w:pPr>
+        <w:ind w:left="2160" w:hanging="180"/>
+      </w:pPr>
+    </w:lvl>
+    <w:lvl w:ilvl="3" w:tplc="0409000F" w:tentative="1">
+      <w:start w:val="1"/>
+      <w:numFmt w:val="decimal"/>
+      <w:lvlText w:val="%4."/>
+      <w:lvlJc w:val="left"/>
+      <w:pPr>
+        <w:ind w:left="2880" w:hanging="360"/>
+      </w:pPr>
+    </w:lvl>
+    <w:lvl w:ilvl="4" w:tplc="04090019" w:tentative="1">
+      <w:start w:val="1"/>
+      <w:numFmt w:val="lowerLetter"/>
+      <w:lvlText w:val="%5."/>
+      <w:lvlJc w:val="left"/>
+      <w:pPr>
+        <w:ind w:left="3600" w:hanging="360"/>
+      </w:pPr>
+    </w:lvl>
+    <w:lvl w:ilvl="5" w:tplc="0409001B" w:tentative="1">
+      <w:start w:val="1"/>
+      <w:numFmt w:val="lowerRoman"/>
+      <w:lvlText w:val="%6."/>
+      <w:lvlJc w:val="right"/>
+      <w:pPr>
+        <w:ind w:left="4320" w:hanging="180"/>
+      </w:pPr>
+    </w:lvl>
+    <w:lvl w:ilvl="6" w:tplc="0409000F" w:tentative="1">
+      <w:start w:val="1"/>
+      <w:numFmt w:val="decimal"/>
+      <w:lvlText w:val="%7."/>
+      <w:lvlJc w:val="left"/>
+      <w:pPr>
+        <w:ind w:left="5040" w:hanging="360"/>
+      </w:pPr>
+    </w:lvl>
+    <w:lvl w:ilvl="7" w:tplc="04090019" w:tentative="1">
+      <w:start w:val="1"/>
+      <w:numFmt w:val="lowerLetter"/>
+      <w:lvlText w:val="%8."/>
+      <w:lvlJc w:val="left"/>
+      <w:pPr>
+        <w:ind w:left="5760" w:hanging="360"/>
+      </w:pPr>
+    </w:lvl>
+    <w:lvl w:ilvl="8" w:tplc="0409001B" w:tentative="1">
+      <w:start w:val="1"/>
+      <w:numFmt w:val="lowerRoman"/>
+      <w:lvlText w:val="%9."/>
+      <w:lvlJc w:val="right"/>
+      <w:pPr>
+        <w:ind w:left="6480" w:hanging="180"/>
+      </w:pPr>
+    </w:lvl>
+  </w:abstractNum>
+  <w:abstractNum w:abstractNumId="9" w15:restartNumberingAfterBreak="0">
+    <w:nsid w:val="5D9160C9"/>
+    <w:multiLevelType w:val="hybridMultilevel"/>
+    <w:tmpl w:val="8A7C3FE4"/>
+    <w:lvl w:ilvl="0" w:tplc="04090001">
+      <w:start w:val="1"/>
+      <w:numFmt w:val="bullet"/>
+      <w:lvlText w:val=""/>
+      <w:lvlJc w:val="left"/>
+      <w:pPr>
+        <w:ind w:left="720" w:hanging="360"/>
+      </w:pPr>
+      <w:rPr>
+        <w:rFonts w:ascii="Symbol" w:hAnsi="Symbol" w:hint="default"/>
+      </w:rPr>
+    </w:lvl>
+    <w:lvl w:ilvl="1" w:tplc="04090003" w:tentative="1">
+      <w:start w:val="1"/>
+      <w:numFmt w:val="bullet"/>
+      <w:lvlText w:val="o"/>
+      <w:lvlJc w:val="left"/>
+      <w:pPr>
+        <w:ind w:left="1440" w:hanging="360"/>
+      </w:pPr>
+      <w:rPr>
+        <w:rFonts w:ascii="Courier New" w:hAnsi="Courier New" w:cs="Courier New" w:hint="default"/>
+      </w:rPr>
+    </w:lvl>
+    <w:lvl w:ilvl="2" w:tplc="04090005" w:tentative="1">
+      <w:start w:val="1"/>
+      <w:numFmt w:val="bullet"/>
+      <w:lvlText w:val=""/>
+      <w:lvlJc w:val="left"/>
+      <w:pPr>
+        <w:ind w:left="2160" w:hanging="360"/>
+      </w:pPr>
+      <w:rPr>
+        <w:rFonts w:ascii="Wingdings" w:hAnsi="Wingdings" w:hint="default"/>
+      </w:rPr>
+    </w:lvl>
+    <w:lvl w:ilvl="3" w:tplc="04090001" w:tentative="1">
+      <w:start w:val="1"/>
+      <w:numFmt w:val="bullet"/>
+      <w:lvlText w:val=""/>
+      <w:lvlJc w:val="left"/>
+      <w:pPr>
+        <w:ind w:left="2880" w:hanging="360"/>
+      </w:pPr>
+      <w:rPr>
+        <w:rFonts w:ascii="Symbol" w:hAnsi="Symbol" w:hint="default"/>
+      </w:rPr>
+    </w:lvl>
+    <w:lvl w:ilvl="4" w:tplc="04090003" w:tentative="1">
+      <w:start w:val="1"/>
+      <w:numFmt w:val="bullet"/>
+      <w:lvlText w:val="o"/>
+      <w:lvlJc w:val="left"/>
+      <w:pPr>
+        <w:ind w:left="3600" w:hanging="360"/>
+      </w:pPr>
+      <w:rPr>
+        <w:rFonts w:ascii="Courier New" w:hAnsi="Courier New" w:cs="Courier New" w:hint="default"/>
+      </w:rPr>
+    </w:lvl>
+    <w:lvl w:ilvl="5" w:tplc="04090005" w:tentative="1">
+      <w:start w:val="1"/>
+      <w:numFmt w:val="bullet"/>
+      <w:lvlText w:val=""/>
+      <w:lvlJc w:val="left"/>
+      <w:pPr>
+        <w:ind w:left="4320" w:hanging="360"/>
+      </w:pPr>
+      <w:rPr>
+        <w:rFonts w:ascii="Wingdings" w:hAnsi="Wingdings" w:hint="default"/>
+      </w:rPr>
+    </w:lvl>
+    <w:lvl w:ilvl="6" w:tplc="04090001" w:tentative="1">
+      <w:start w:val="1"/>
+      <w:numFmt w:val="bullet"/>
+      <w:lvlText w:val=""/>
+      <w:lvlJc w:val="left"/>
+      <w:pPr>
+        <w:ind w:left="5040" w:hanging="360"/>
+      </w:pPr>
+      <w:rPr>
+        <w:rFonts w:ascii="Symbol" w:hAnsi="Symbol" w:hint="default"/>
+      </w:rPr>
+    </w:lvl>
+    <w:lvl w:ilvl="7" w:tplc="04090003" w:tentative="1">
+      <w:start w:val="1"/>
+      <w:numFmt w:val="bullet"/>
+      <w:lvlText w:val="o"/>
+      <w:lvlJc w:val="left"/>
+      <w:pPr>
+        <w:ind w:left="5760" w:hanging="360"/>
+      </w:pPr>
+      <w:rPr>
+        <w:rFonts w:ascii="Courier New" w:hAnsi="Courier New" w:cs="Courier New" w:hint="default"/>
+      </w:rPr>
+    </w:lvl>
+    <w:lvl w:ilvl="8" w:tplc="04090005" w:tentative="1">
+      <w:start w:val="1"/>
+      <w:numFmt w:val="bullet"/>
+      <w:lvlText w:val=""/>
+      <w:lvlJc w:val="left"/>
+      <w:pPr>
+        <w:ind w:left="6480" w:hanging="360"/>
+      </w:pPr>
+      <w:rPr>
+        <w:rFonts w:ascii="Wingdings" w:hAnsi="Wingdings" w:hint="default"/>
+      </w:rPr>
+    </w:lvl>
+  </w:abstractNum>
+  <w:abstractNum w:abstractNumId="10" w15:restartNumberingAfterBreak="0">
     <w:nsid w:val="67ED410F"/>
     <w:multiLevelType w:val="multilevel"/>
     <w:tmpl w:val="18DE71A2"/>
@@ -2053,16 +2560,16 @@
     </w:lvl>
   </w:abstractNum>
   <w:num w:numId="1">
-    <w:abstractNumId w:val="6"/>
+    <w:abstractNumId w:val="7"/>
   </w:num>
   <w:num w:numId="2">
     <w:abstractNumId w:val="0"/>
   </w:num>
   <w:num w:numId="3">
-    <w:abstractNumId w:val="7"/>
+    <w:abstractNumId w:val="10"/>
   </w:num>
   <w:num w:numId="4">
-    <w:abstractNumId w:val="5"/>
+    <w:abstractNumId w:val="6"/>
   </w:num>
   <w:num w:numId="5">
     <w:abstractNumId w:val="1"/>
@@ -2076,6 +2583,15 @@
   <w:num w:numId="8">
     <w:abstractNumId w:val="2"/>
   </w:num>
+  <w:num w:numId="9">
+    <w:abstractNumId w:val="9"/>
+  </w:num>
+  <w:num w:numId="10">
+    <w:abstractNumId w:val="5"/>
+  </w:num>
+  <w:num w:numId="11">
+    <w:abstractNumId w:val="8"/>
+  </w:num>
 </w:numbering>
 </file>
 
@@ -2092,7 +2608,8 @@
     </w:rPrDefault>
     <w:pPrDefault>
       <w:pPr>
-        <w:spacing w:after="160" w:line="259" w:lineRule="auto"/>
+        <w:spacing w:line="259" w:lineRule="auto"/>
+        <w:ind w:left="360"/>
       </w:pPr>
     </w:pPrDefault>
   </w:docDefaults>

</xml_diff>